<commit_message>
added kaya trends to website
</commit_message>
<xml_diff>
--- a/Results/sector_summary.docx
+++ b/Results/sector_summary.docx
@@ -185,7 +185,7 @@
       <w:r>
         <w:drawing>
           <wp:inline>
-            <wp:extent cx="5334000" cy="4267200"/>
+            <wp:extent cx="5334000" cy="4533900"/>
             <wp:effectExtent b="0" l="0" r="0" t="0"/>
             <wp:docPr descr="" title="" id="1" name="Picture"/>
             <a:graphic>
@@ -206,7 +206,7 @@
                   <pic:spPr bwMode="auto">
                     <a:xfrm>
                       <a:off x="0" y="0"/>
-                      <a:ext cx="5334000" cy="4267200"/>
+                      <a:ext cx="5334000" cy="4533900"/>
                     </a:xfrm>
                     <a:prstGeom prst="rect">
                       <a:avLst/>
@@ -242,7 +242,7 @@
       <w:r>
         <w:drawing>
           <wp:inline>
-            <wp:extent cx="5334000" cy="4267200"/>
+            <wp:extent cx="5334000" cy="4533900"/>
             <wp:effectExtent b="0" l="0" r="0" t="0"/>
             <wp:docPr descr="" title="" id="1" name="Picture"/>
             <a:graphic>
@@ -263,7 +263,7 @@
                   <pic:spPr bwMode="auto">
                     <a:xfrm>
                       <a:off x="0" y="0"/>
-                      <a:ext cx="5334000" cy="4267200"/>
+                      <a:ext cx="5334000" cy="4533900"/>
                     </a:xfrm>
                     <a:prstGeom prst="rect">
                       <a:avLst/>
@@ -299,7 +299,7 @@
       <w:r>
         <w:drawing>
           <wp:inline>
-            <wp:extent cx="5334000" cy="4267200"/>
+            <wp:extent cx="5334000" cy="4533900"/>
             <wp:effectExtent b="0" l="0" r="0" t="0"/>
             <wp:docPr descr="" title="" id="1" name="Picture"/>
             <a:graphic>
@@ -320,7 +320,7 @@
                   <pic:spPr bwMode="auto">
                     <a:xfrm>
                       <a:off x="0" y="0"/>
-                      <a:ext cx="5334000" cy="4267200"/>
+                      <a:ext cx="5334000" cy="4533900"/>
                     </a:xfrm>
                     <a:prstGeom prst="rect">
                       <a:avLst/>
@@ -356,7 +356,7 @@
       <w:r>
         <w:drawing>
           <wp:inline>
-            <wp:extent cx="5334000" cy="4267200"/>
+            <wp:extent cx="5334000" cy="4533900"/>
             <wp:effectExtent b="0" l="0" r="0" t="0"/>
             <wp:docPr descr="" title="" id="1" name="Picture"/>
             <a:graphic>
@@ -377,7 +377,7 @@
                   <pic:spPr bwMode="auto">
                     <a:xfrm>
                       <a:off x="0" y="0"/>
-                      <a:ext cx="5334000" cy="4267200"/>
+                      <a:ext cx="5334000" cy="4533900"/>
                     </a:xfrm>
                     <a:prstGeom prst="rect">
                       <a:avLst/>
@@ -413,7 +413,7 @@
       <w:r>
         <w:drawing>
           <wp:inline>
-            <wp:extent cx="5334000" cy="4267200"/>
+            <wp:extent cx="5334000" cy="4533900"/>
             <wp:effectExtent b="0" l="0" r="0" t="0"/>
             <wp:docPr descr="" title="" id="1" name="Picture"/>
             <a:graphic>
@@ -434,7 +434,7 @@
                   <pic:spPr bwMode="auto">
                     <a:xfrm>
                       <a:off x="0" y="0"/>
-                      <a:ext cx="5334000" cy="4267200"/>
+                      <a:ext cx="5334000" cy="4533900"/>
                     </a:xfrm>
                     <a:prstGeom prst="rect">
                       <a:avLst/>

</xml_diff>